<commit_message>
update documentation, fix reservation div size
</commit_message>
<xml_diff>
--- a/docs/dokumentace.docx
+++ b/docs/dokumentace.docx
@@ -2559,8 +2559,6 @@
           <w:lang w:val="cs-CZ"/>
         </w:rPr>
       </w:pPr>
-      <w:bookmarkStart w:id="6" w:name="_GoBack"/>
-      <w:bookmarkEnd w:id="6"/>
       <w:r>
         <w:rPr>
           <w:noProof/>
@@ -2622,26 +2620,26 @@
           <w:lang w:val="cs-CZ"/>
         </w:rPr>
       </w:pPr>
-      <w:bookmarkStart w:id="7" w:name="__RefHeading___Toc339_231561371"/>
-      <w:bookmarkStart w:id="8" w:name="_Toc169503"/>
+      <w:bookmarkStart w:id="6" w:name="__RefHeading___Toc339_231561371"/>
+      <w:bookmarkStart w:id="7" w:name="_Toc169503"/>
       <w:r>
         <w:rPr>
           <w:lang w:val="cs-CZ"/>
         </w:rPr>
         <w:t>Architektura</w:t>
       </w:r>
+      <w:bookmarkEnd w:id="6"/>
       <w:bookmarkEnd w:id="7"/>
+    </w:p>
+    <w:p>
+      <w:pPr>
+        <w:pStyle w:val="Nadpis3"/>
+      </w:pPr>
+      <w:bookmarkStart w:id="8" w:name="_Toc169504"/>
+      <w:r>
+        <w:t>Jazyky</w:t>
+      </w:r>
       <w:bookmarkEnd w:id="8"/>
-    </w:p>
-    <w:p>
-      <w:pPr>
-        <w:pStyle w:val="Nadpis3"/>
-      </w:pPr>
-      <w:bookmarkStart w:id="9" w:name="_Toc169504"/>
-      <w:r>
-        <w:t>Jazyky</w:t>
-      </w:r>
-      <w:bookmarkEnd w:id="9"/>
     </w:p>
     <w:p>
       <w:pPr>
@@ -2709,13 +2707,13 @@
       <w:pPr>
         <w:pStyle w:val="Nadpis3"/>
       </w:pPr>
-      <w:bookmarkStart w:id="10" w:name="_Toc169505"/>
+      <w:bookmarkStart w:id="9" w:name="_Toc169505"/>
       <w:proofErr w:type="spellStart"/>
       <w:r>
         <w:lastRenderedPageBreak/>
         <w:t>Frameforky</w:t>
       </w:r>
-      <w:bookmarkEnd w:id="10"/>
+      <w:bookmarkEnd w:id="9"/>
       <w:proofErr w:type="spellEnd"/>
     </w:p>
     <w:p>
@@ -2763,34 +2761,34 @@
           <w:lang w:val="cs-CZ"/>
         </w:rPr>
       </w:pPr>
-      <w:bookmarkStart w:id="11" w:name="__RefHeading__1233_899880927"/>
-      <w:bookmarkStart w:id="12" w:name="_Toc169506"/>
+      <w:bookmarkStart w:id="10" w:name="__RefHeading__1233_899880927"/>
+      <w:bookmarkStart w:id="11" w:name="_Toc169506"/>
       <w:r>
         <w:rPr>
           <w:lang w:val="cs-CZ"/>
         </w:rPr>
         <w:t>Analýza</w:t>
       </w:r>
+      <w:bookmarkEnd w:id="10"/>
       <w:bookmarkEnd w:id="11"/>
+    </w:p>
+    <w:p>
+      <w:pPr>
+        <w:pStyle w:val="Nadpis2"/>
+        <w:rPr>
+          <w:lang w:val="cs-CZ"/>
+        </w:rPr>
+      </w:pPr>
+      <w:bookmarkStart w:id="12" w:name="__RefHeading___Toc341_231561371"/>
+      <w:bookmarkStart w:id="13" w:name="_Toc169507"/>
+      <w:r>
+        <w:rPr>
+          <w:lang w:val="cs-CZ"/>
+        </w:rPr>
+        <w:t>Aktéři systému</w:t>
+      </w:r>
       <w:bookmarkEnd w:id="12"/>
-    </w:p>
-    <w:p>
-      <w:pPr>
-        <w:pStyle w:val="Nadpis2"/>
-        <w:rPr>
-          <w:lang w:val="cs-CZ"/>
-        </w:rPr>
-      </w:pPr>
-      <w:bookmarkStart w:id="13" w:name="__RefHeading___Toc341_231561371"/>
-      <w:bookmarkStart w:id="14" w:name="_Toc169507"/>
-      <w:r>
-        <w:rPr>
-          <w:lang w:val="cs-CZ"/>
-        </w:rPr>
-        <w:t>Aktéři systému</w:t>
-      </w:r>
       <w:bookmarkEnd w:id="13"/>
-      <w:bookmarkEnd w:id="14"/>
     </w:p>
     <w:p>
       <w:pPr>
@@ -2916,8 +2914,8 @@
           <w:lang w:val="cs-CZ"/>
         </w:rPr>
       </w:pPr>
-      <w:bookmarkStart w:id="15" w:name="__RefHeading___Toc343_231561371"/>
-      <w:bookmarkStart w:id="16" w:name="_Toc169508"/>
+      <w:bookmarkStart w:id="14" w:name="__RefHeading___Toc343_231561371"/>
+      <w:bookmarkStart w:id="15" w:name="_Toc169508"/>
       <w:r>
         <w:rPr>
           <w:lang w:val="cs-CZ"/>
@@ -2925,9 +2923,9 @@
         <w:lastRenderedPageBreak/>
         <w:t>UML use case diagram</w:t>
       </w:r>
-      <w:bookmarkStart w:id="17" w:name="__RefHeading___Toc345_231561371"/>
+      <w:bookmarkStart w:id="16" w:name="__RefHeading___Toc345_231561371"/>
+      <w:bookmarkEnd w:id="14"/>
       <w:bookmarkEnd w:id="15"/>
-      <w:bookmarkEnd w:id="16"/>
     </w:p>
     <w:p>
       <w:pPr>
@@ -2943,9 +2941,9 @@
         </w:rPr>
         <w:drawing>
           <wp:inline distT="0" distB="0" distL="0" distR="0">
-            <wp:extent cx="4578457" cy="4800600"/>
-            <wp:effectExtent l="0" t="0" r="0" b="0"/>
-            <wp:docPr id="15" name="Obrázek 15"/>
+            <wp:extent cx="5270500" cy="6102350"/>
+            <wp:effectExtent l="0" t="0" r="6350" b="0"/>
+            <wp:docPr id="3" name="Obrázek 3"/>
             <wp:cNvGraphicFramePr>
               <a:graphicFrameLocks xmlns:a="http://schemas.openxmlformats.org/drawingml/2006/main" noChangeAspect="1"/>
             </wp:cNvGraphicFramePr>
@@ -2953,7 +2951,7 @@
               <a:graphicData uri="http://schemas.openxmlformats.org/drawingml/2006/picture">
                 <pic:pic xmlns:pic="http://schemas.openxmlformats.org/drawingml/2006/picture">
                   <pic:nvPicPr>
-                    <pic:cNvPr id="0" name="Picture 6"/>
+                    <pic:cNvPr id="0" name="Picture 1"/>
                     <pic:cNvPicPr>
                       <a:picLocks noChangeAspect="1" noChangeArrowheads="1"/>
                     </pic:cNvPicPr>
@@ -2974,7 +2972,7 @@
                   <pic:spPr bwMode="auto">
                     <a:xfrm>
                       <a:off x="0" y="0"/>
-                      <a:ext cx="4582448" cy="4804785"/>
+                      <a:ext cx="5270500" cy="6102350"/>
                     </a:xfrm>
                     <a:prstGeom prst="rect">
                       <a:avLst/>
@@ -2999,7 +2997,7 @@
           <w:lang w:val="cs-CZ"/>
         </w:rPr>
       </w:pPr>
-      <w:bookmarkStart w:id="18" w:name="_Toc169509"/>
+      <w:bookmarkStart w:id="17" w:name="_Toc169509"/>
       <w:r>
         <w:rPr>
           <w:lang w:val="cs-CZ"/>
@@ -3021,16 +3019,18 @@
         </w:rPr>
         <w:t xml:space="preserve"> diagram</w:t>
       </w:r>
+      <w:bookmarkEnd w:id="16"/>
       <w:bookmarkEnd w:id="17"/>
+    </w:p>
+    <w:p>
+      <w:pPr>
+        <w:pStyle w:val="Normal-text-no-indention"/>
+        <w:rPr>
+          <w:lang w:val="cs-CZ"/>
+        </w:rPr>
+      </w:pPr>
+      <w:bookmarkStart w:id="18" w:name="_GoBack"/>
       <w:bookmarkEnd w:id="18"/>
-    </w:p>
-    <w:p>
-      <w:pPr>
-        <w:pStyle w:val="Normal-text-no-indention"/>
-        <w:rPr>
-          <w:lang w:val="cs-CZ"/>
-        </w:rPr>
-      </w:pPr>
       <w:r>
         <w:rPr>
           <w:noProof/>
@@ -3038,9 +3038,9 @@
         </w:rPr>
         <w:drawing>
           <wp:inline distT="0" distB="0" distL="0" distR="0">
-            <wp:extent cx="5274310" cy="3804285"/>
-            <wp:effectExtent l="0" t="0" r="2540" b="5715"/>
-            <wp:docPr id="14" name="Obrázek 14"/>
+            <wp:extent cx="5270500" cy="3848100"/>
+            <wp:effectExtent l="0" t="0" r="6350" b="0"/>
+            <wp:docPr id="4" name="Obrázek 4"/>
             <wp:cNvGraphicFramePr>
               <a:graphicFrameLocks xmlns:a="http://schemas.openxmlformats.org/drawingml/2006/main" noChangeAspect="1"/>
             </wp:cNvGraphicFramePr>
@@ -3048,7 +3048,7 @@
               <a:graphicData uri="http://schemas.openxmlformats.org/drawingml/2006/picture">
                 <pic:pic xmlns:pic="http://schemas.openxmlformats.org/drawingml/2006/picture">
                   <pic:nvPicPr>
-                    <pic:cNvPr id="0" name="Picture 5"/>
+                    <pic:cNvPr id="0" name="Picture 2"/>
                     <pic:cNvPicPr>
                       <a:picLocks noChangeAspect="1" noChangeArrowheads="1"/>
                     </pic:cNvPicPr>
@@ -3069,7 +3069,7 @@
                   <pic:spPr bwMode="auto">
                     <a:xfrm>
                       <a:off x="0" y="0"/>
-                      <a:ext cx="5274310" cy="3804285"/>
+                      <a:ext cx="5270500" cy="3848100"/>
                     </a:xfrm>
                     <a:prstGeom prst="rect">
                       <a:avLst/>

</xml_diff>